<commit_message>
Additions to DemoBoard Signs
</commit_message>
<xml_diff>
--- a/Intro to Arduino DemoBoard.docx
+++ b/Intro to Arduino DemoBoard.docx
@@ -192,8 +192,78 @@
         </w:rPr>
         <w:br/>
       </w:r>
+      <w:proofErr w:type="spellStart"/>
+      <w:r>
+        <w:rPr>
+          <w:b/>
+          <w:sz w:val="160"/>
+        </w:rPr>
+        <w:t>MultiChron</w:t>
+      </w:r>
+      <w:proofErr w:type="spellEnd"/>
+      <w:r>
+        <w:rPr>
+          <w:b/>
+          <w:sz w:val="160"/>
+        </w:rPr>
+        <w:br/>
+      </w:r>
+      <w:proofErr w:type="spellStart"/>
+      <w:r>
+        <w:rPr>
+          <w:b/>
+          <w:sz w:val="160"/>
+        </w:rPr>
+        <w:t>Bulbdial</w:t>
+      </w:r>
+      <w:proofErr w:type="spellEnd"/>
+      <w:r>
+        <w:rPr>
+          <w:b/>
+          <w:sz w:val="160"/>
+        </w:rPr>
+        <w:br/>
+      </w:r>
+      <w:proofErr w:type="spellStart"/>
+      <w:r>
+        <w:rPr>
+          <w:b/>
+          <w:sz w:val="160"/>
+        </w:rPr>
+        <w:t>IceTubeClock</w:t>
+      </w:r>
+      <w:proofErr w:type="spellEnd"/>
+      <w:r>
+        <w:rPr>
+          <w:b/>
+          <w:sz w:val="160"/>
+        </w:rPr>
+        <w:br/>
+      </w:r>
+      <w:r>
+        <w:rPr>
+          <w:b/>
+          <w:sz w:val="160"/>
+        </w:rPr>
+        <w:lastRenderedPageBreak/>
+        <w:t>Nymph</w:t>
+      </w:r>
       <w:bookmarkStart w:id="0" w:name="_GoBack"/>
       <w:bookmarkEnd w:id="0"/>
+      <w:r>
+        <w:rPr>
+          <w:b/>
+          <w:sz w:val="160"/>
+        </w:rPr>
+        <w:br/>
+      </w:r>
+      <w:r>
+        <w:rPr>
+          <w:b/>
+          <w:sz w:val="160"/>
+        </w:rPr>
+        <w:br/>
+      </w:r>
       <w:r>
         <w:rPr>
           <w:b/>

</xml_diff>